<commit_message>
add citizen card, add some ref
</commit_message>
<xml_diff>
--- a/Document/NSC Proposal/NSC-Proposal-draft-17-NXZ.docx
+++ b/Document/NSC Proposal/NSC-Proposal-draft-17-NXZ.docx
@@ -1575,17 +1575,7 @@
           <w:sz w:val="32"/>
           <w:szCs w:val="32"/>
         </w:rPr>
-        <w:t>(tr</w:t>
-      </w:r>
-      <w:bookmarkStart w:id="0" w:name="_GoBack"/>
-      <w:bookmarkEnd w:id="0"/>
-      <w:r>
-        <w:rPr>
-          <w:rFonts w:ascii="TH Sarabun New" w:hAnsi="TH Sarabun New" w:cs="TH Sarabun New"/>
-          <w:sz w:val="32"/>
-          <w:szCs w:val="32"/>
-        </w:rPr>
-        <w:t>ain</w:t>
+        <w:t>(train</w:t>
       </w:r>
       <w:r>
         <w:rPr>
@@ -3157,16 +3147,7 @@
           <w:szCs w:val="32"/>
           <w:cs/>
         </w:rPr>
-        <w:t>มูลนิธิสดศรี-สฤษดิ์วงศ์และมูลนิธิโรงเรียนรุ่งอรุณ</w:t>
-      </w:r>
-      <w:r>
-        <w:rPr>
-          <w:rFonts w:ascii="TH Sarabun New" w:hAnsi="TH Sarabun New" w:cs="TH Sarabun New" w:hint="cs"/>
-          <w:sz w:val="32"/>
-          <w:szCs w:val="32"/>
-          <w:cs/>
-        </w:rPr>
-        <w:t xml:space="preserve"> </w:t>
+        <w:t xml:space="preserve">มูลนิธิสดศรี-สฤษดิ์วงศ์และมูลนิธิโรงเรียนรุ่งอรุณ </w:t>
       </w:r>
       <w:r>
         <w:rPr>
@@ -5472,7 +5453,7 @@
       <w:pPr>
         <w:jc w:val="both"/>
         <w:rPr>
-          <w:rFonts w:ascii="TH Sarabun New" w:hAnsi="TH Sarabun New" w:cs="TH Sarabun New" w:hint="cs"/>
+          <w:rFonts w:ascii="TH Sarabun New" w:hAnsi="TH Sarabun New" w:cs="TH Sarabun New"/>
           <w:sz w:val="32"/>
           <w:szCs w:val="32"/>
           <w:lang w:eastAsia="ja-JP"/>
@@ -14463,7 +14444,7 @@
         <w:spacing w:line="256" w:lineRule="auto"/>
         <w:jc w:val="both"/>
         <w:rPr>
-          <w:rFonts w:ascii="TH SarabunPSK" w:hAnsi="TH SarabunPSK" w:cs="TH SarabunPSK" w:hint="cs"/>
+          <w:rFonts w:ascii="TH SarabunPSK" w:hAnsi="TH SarabunPSK" w:cs="TH SarabunPSK"/>
           <w:sz w:val="32"/>
           <w:szCs w:val="32"/>
           <w:cs/>
@@ -15320,16 +15301,28 @@
     </w:p>
     <w:p>
       <w:pPr>
-        <w:ind w:left="720"/>
         <w:jc w:val="both"/>
         <w:rPr>
-          <w:rFonts w:ascii="TH SarabunPSK" w:hAnsi="TH SarabunPSK" w:cs="TH SarabunPSK"/>
+          <w:rFonts w:ascii="TH SarabunPSK" w:hAnsi="TH SarabunPSK" w:cs="TH SarabunPSK" w:hint="cs"/>
           <w:b/>
           <w:bCs/>
           <w:sz w:val="32"/>
           <w:szCs w:val="32"/>
         </w:rPr>
       </w:pPr>
+      <w:r>
+        <w:rPr>
+          <w:rFonts w:ascii="TH SarabunPSK" w:hAnsi="TH SarabunPSK" w:cs="TH SarabunPSK"/>
+          <w:b/>
+          <w:bCs/>
+          <w:sz w:val="32"/>
+          <w:szCs w:val="32"/>
+          <w:cs/>
+        </w:rPr>
+        <w:tab/>
+      </w:r>
+      <w:bookmarkStart w:id="0" w:name="_GoBack"/>
+      <w:bookmarkEnd w:id="0"/>
     </w:p>
     <w:p>
       <w:pPr>
@@ -16398,34 +16391,18 @@
         <w:spacing w:line="256" w:lineRule="auto"/>
         <w:ind w:left="720" w:hanging="720"/>
         <w:rPr>
-          <w:rFonts w:ascii="TH SarabunPSK" w:hAnsi="TH SarabunPSK" w:cs="TH SarabunPSK" w:hint="cs"/>
-          <w:sz w:val="32"/>
-          <w:szCs w:val="32"/>
-        </w:rPr>
-      </w:pPr>
-      <w:r>
-        <w:rPr>
-          <w:rFonts w:ascii="TH SarabunPSK" w:hAnsi="TH SarabunPSK" w:cs="TH SarabunPSK"/>
-          <w:sz w:val="32"/>
-          <w:szCs w:val="32"/>
-        </w:rPr>
-        <w:t>[</w:t>
-      </w:r>
-      <w:r>
-        <w:rPr>
-          <w:rFonts w:ascii="TH SarabunPSK" w:hAnsi="TH SarabunPSK" w:cs="TH SarabunPSK"/>
-          <w:sz w:val="32"/>
-          <w:szCs w:val="32"/>
-        </w:rPr>
-        <w:t>7</w:t>
-      </w:r>
-      <w:r>
-        <w:rPr>
-          <w:rFonts w:ascii="TH SarabunPSK" w:hAnsi="TH SarabunPSK" w:cs="TH SarabunPSK"/>
-          <w:sz w:val="32"/>
-          <w:szCs w:val="32"/>
-        </w:rPr>
-        <w:t>]</w:t>
+          <w:rFonts w:ascii="TH SarabunPSK" w:hAnsi="TH SarabunPSK" w:cs="TH SarabunPSK"/>
+          <w:sz w:val="32"/>
+          <w:szCs w:val="32"/>
+        </w:rPr>
+      </w:pPr>
+      <w:r>
+        <w:rPr>
+          <w:rFonts w:ascii="TH SarabunPSK" w:hAnsi="TH SarabunPSK" w:cs="TH SarabunPSK"/>
+          <w:sz w:val="32"/>
+          <w:szCs w:val="32"/>
+        </w:rPr>
+        <w:t>[7]</w:t>
       </w:r>
       <w:r>
         <w:rPr>
@@ -16480,7 +16457,7 @@
       <w:pPr>
         <w:ind w:left="720" w:hanging="720"/>
         <w:rPr>
-          <w:rFonts w:ascii="TH Sarabun New" w:hAnsi="TH Sarabun New" w:cs="TH Sarabun New" w:hint="eastAsia"/>
+          <w:rFonts w:ascii="TH Sarabun New" w:hAnsi="TH Sarabun New" w:cs="TH Sarabun New"/>
           <w:sz w:val="32"/>
           <w:szCs w:val="32"/>
           <w:lang w:eastAsia="ja-JP"/>
@@ -16523,7 +16500,7 @@
     <w:p>
       <w:pPr>
         <w:rPr>
-          <w:rFonts w:ascii="TH Sarabun New" w:hAnsi="TH Sarabun New" w:cs="TH Sarabun New" w:hint="cs"/>
+          <w:rFonts w:ascii="TH Sarabun New" w:hAnsi="TH Sarabun New" w:cs="TH Sarabun New"/>
           <w:b/>
           <w:bCs/>
           <w:sz w:val="32"/>
@@ -18313,7 +18290,7 @@
 </file>
 
 <file path=customXml/itemProps1.xml><?xml version="1.0" encoding="utf-8"?>
-<ds:datastoreItem xmlns:ds="http://schemas.openxmlformats.org/officeDocument/2006/customXml" ds:itemID="{A8BC9152-493C-4EC3-A77A-2C8FBA0C9F76}">
+<ds:datastoreItem xmlns:ds="http://schemas.openxmlformats.org/officeDocument/2006/customXml" ds:itemID="{9856D688-BD74-42BC-84CF-5316152929C7}">
   <ds:schemaRefs>
     <ds:schemaRef ds:uri="http://schemas.openxmlformats.org/officeDocument/2006/bibliography"/>
   </ds:schemaRefs>

</xml_diff>